<commit_message>
add filling model code and notes in docs, but the plot is not sync with the paper, needs to be fixed next commit.
</commit_message>
<xml_diff>
--- a/docs/setup kalmanFilter.docx
+++ b/docs/setup kalmanFilter.docx
@@ -2356,8 +2356,8 @@
       <w:r>
         <w:drawing>
           <wp:inline distT="0" distB="0" distL="114300" distR="114300">
-            <wp:extent cx="1781175" cy="933450"/>
-            <wp:effectExtent l="0" t="0" r="9525" b="0"/>
+            <wp:extent cx="1612265" cy="933450"/>
+            <wp:effectExtent l="0" t="0" r="6985" b="0"/>
             <wp:docPr id="20" name="图片 15"/>
             <wp:cNvGraphicFramePr>
               <a:graphicFrameLocks xmlns:a="http://schemas.openxmlformats.org/drawingml/2006/main" noChangeAspect="1"/>
@@ -2373,6 +2373,7 @@
                   </pic:nvPicPr>
                   <pic:blipFill>
                     <a:blip r:embed="rId15"/>
+                    <a:srcRect r="9483"/>
                     <a:stretch>
                       <a:fillRect/>
                     </a:stretch>
@@ -2380,7 +2381,7 @@
                   <pic:spPr>
                     <a:xfrm>
                       <a:off x="0" y="0"/>
-                      <a:ext cx="1781175" cy="933450"/>
+                      <a:ext cx="1612265" cy="933450"/>
                     </a:xfrm>
                     <a:prstGeom prst="rect">
                       <a:avLst/>
@@ -2445,8 +2446,8 @@
       <w:r>
         <w:drawing>
           <wp:inline distT="0" distB="0" distL="114300" distR="114300">
-            <wp:extent cx="2266950" cy="1362075"/>
-            <wp:effectExtent l="0" t="0" r="0" b="9525"/>
+            <wp:extent cx="1773555" cy="1071245"/>
+            <wp:effectExtent l="0" t="0" r="17145" b="14605"/>
             <wp:docPr id="21" name="图片 16"/>
             <wp:cNvGraphicFramePr>
               <a:graphicFrameLocks xmlns:a="http://schemas.openxmlformats.org/drawingml/2006/main" noChangeAspect="1"/>
@@ -2462,6 +2463,7 @@
                   </pic:nvPicPr>
                   <pic:blipFill>
                     <a:blip r:embed="rId16"/>
+                    <a:srcRect t="373" r="21765" b="20979"/>
                     <a:stretch>
                       <a:fillRect/>
                     </a:stretch>
@@ -2469,7 +2471,7 @@
                   <pic:spPr>
                     <a:xfrm>
                       <a:off x="0" y="0"/>
-                      <a:ext cx="2266950" cy="1362075"/>
+                      <a:ext cx="1773555" cy="1071245"/>
                     </a:xfrm>
                     <a:prstGeom prst="rect">
                       <a:avLst/>
@@ -2690,8 +2692,8 @@
       <w:r>
         <w:drawing>
           <wp:inline distT="0" distB="0" distL="114300" distR="114300">
-            <wp:extent cx="2133600" cy="1143000"/>
-            <wp:effectExtent l="0" t="0" r="0" b="0"/>
+            <wp:extent cx="1751330" cy="924560"/>
+            <wp:effectExtent l="0" t="0" r="1270" b="8890"/>
             <wp:docPr id="22" name="图片 17"/>
             <wp:cNvGraphicFramePr>
               <a:graphicFrameLocks xmlns:a="http://schemas.openxmlformats.org/drawingml/2006/main" noChangeAspect="1"/>
@@ -2707,6 +2709,7 @@
                   </pic:nvPicPr>
                   <pic:blipFill>
                     <a:blip r:embed="rId17"/>
+                    <a:srcRect r="433"/>
                     <a:stretch>
                       <a:fillRect/>
                     </a:stretch>
@@ -2714,7 +2717,7 @@
                   <pic:spPr>
                     <a:xfrm>
                       <a:off x="0" y="0"/>
-                      <a:ext cx="2133600" cy="1143000"/>
+                      <a:ext cx="1751330" cy="924560"/>
                     </a:xfrm>
                     <a:prstGeom prst="rect">
                       <a:avLst/>
@@ -2843,11 +2846,635 @@
           <w:ilvl w:val="0"/>
           <w:numId w:val="0"/>
         </w:numPr>
+      </w:pPr>
+      <w:r>
+        <w:drawing>
+          <wp:inline distT="0" distB="0" distL="114300" distR="114300">
+            <wp:extent cx="2371725" cy="942975"/>
+            <wp:effectExtent l="0" t="0" r="9525" b="9525"/>
+            <wp:docPr id="24" name="图片 19"/>
+            <wp:cNvGraphicFramePr>
+              <a:graphicFrameLocks xmlns:a="http://schemas.openxmlformats.org/drawingml/2006/main" noChangeAspect="1"/>
+            </wp:cNvGraphicFramePr>
+            <a:graphic xmlns:a="http://schemas.openxmlformats.org/drawingml/2006/main">
+              <a:graphicData uri="http://schemas.openxmlformats.org/drawingml/2006/picture">
+                <pic:pic xmlns:pic="http://schemas.openxmlformats.org/drawingml/2006/picture">
+                  <pic:nvPicPr>
+                    <pic:cNvPr id="24" name="图片 19"/>
+                    <pic:cNvPicPr>
+                      <a:picLocks noChangeAspect="1"/>
+                    </pic:cNvPicPr>
+                  </pic:nvPicPr>
+                  <pic:blipFill>
+                    <a:blip r:embed="rId19"/>
+                    <a:stretch>
+                      <a:fillRect/>
+                    </a:stretch>
+                  </pic:blipFill>
+                  <pic:spPr>
+                    <a:xfrm>
+                      <a:off x="0" y="0"/>
+                      <a:ext cx="2371725" cy="942975"/>
+                    </a:xfrm>
+                    <a:prstGeom prst="rect">
+                      <a:avLst/>
+                    </a:prstGeom>
+                    <a:noFill/>
+                    <a:ln>
+                      <a:noFill/>
+                    </a:ln>
+                  </pic:spPr>
+                </pic:pic>
+              </a:graphicData>
+            </a:graphic>
+          </wp:inline>
+        </w:drawing>
+      </w:r>
+    </w:p>
+    <w:p>
+      <w:pPr>
+        <w:numPr>
+          <w:ilvl w:val="0"/>
+          <w:numId w:val="0"/>
+        </w:numPr>
+        <w:rPr>
+          <w:rFonts w:ascii="宋体" w:hAnsi="宋体" w:eastAsia="宋体" w:cs="宋体"/>
+          <w:sz w:val="24"/>
+          <w:szCs w:val="24"/>
+        </w:rPr>
+      </w:pPr>
+      <w:r>
+        <w:rPr>
+          <w:rFonts w:hint="eastAsia"/>
+          <w:lang w:val="en-US" w:eastAsia="zh-CN"/>
+        </w:rPr>
+        <w:t>令</w:t>
+      </w:r>
+      <w:r>
+        <w:rPr>
+          <w:rFonts w:ascii="宋体" w:hAnsi="宋体" w:eastAsia="宋体" w:cs="宋体"/>
+          <w:sz w:val="24"/>
+          <w:szCs w:val="24"/>
+        </w:rPr>
+        <w:t>∆t = 1.</w:t>
+      </w:r>
+    </w:p>
+    <w:p>
+      <w:pPr>
+        <w:numPr>
+          <w:ilvl w:val="0"/>
+          <w:numId w:val="0"/>
+        </w:numPr>
+      </w:pPr>
+      <w:r>
+        <w:drawing>
+          <wp:inline distT="0" distB="0" distL="114300" distR="114300">
+            <wp:extent cx="2247900" cy="1819275"/>
+            <wp:effectExtent l="0" t="0" r="0" b="9525"/>
+            <wp:docPr id="25" name="图片 20"/>
+            <wp:cNvGraphicFramePr>
+              <a:graphicFrameLocks xmlns:a="http://schemas.openxmlformats.org/drawingml/2006/main" noChangeAspect="1"/>
+            </wp:cNvGraphicFramePr>
+            <a:graphic xmlns:a="http://schemas.openxmlformats.org/drawingml/2006/main">
+              <a:graphicData uri="http://schemas.openxmlformats.org/drawingml/2006/picture">
+                <pic:pic xmlns:pic="http://schemas.openxmlformats.org/drawingml/2006/picture">
+                  <pic:nvPicPr>
+                    <pic:cNvPr id="25" name="图片 20"/>
+                    <pic:cNvPicPr>
+                      <a:picLocks noChangeAspect="1"/>
+                    </pic:cNvPicPr>
+                  </pic:nvPicPr>
+                  <pic:blipFill>
+                    <a:blip r:embed="rId20"/>
+                    <a:stretch>
+                      <a:fillRect/>
+                    </a:stretch>
+                  </pic:blipFill>
+                  <pic:spPr>
+                    <a:xfrm>
+                      <a:off x="0" y="0"/>
+                      <a:ext cx="2247900" cy="1819275"/>
+                    </a:xfrm>
+                    <a:prstGeom prst="rect">
+                      <a:avLst/>
+                    </a:prstGeom>
+                    <a:noFill/>
+                    <a:ln>
+                      <a:noFill/>
+                    </a:ln>
+                  </pic:spPr>
+                </pic:pic>
+              </a:graphicData>
+            </a:graphic>
+          </wp:inline>
+        </w:drawing>
+      </w:r>
+    </w:p>
+    <w:p>
+      <w:pPr>
+        <w:numPr>
+          <w:ilvl w:val="0"/>
+          <w:numId w:val="0"/>
+        </w:numPr>
+        <w:rPr>
+          <w:rFonts w:hint="eastAsia"/>
+          <w:lang w:val="en-US" w:eastAsia="zh-CN"/>
+        </w:rPr>
+      </w:pPr>
+      <w:r>
+        <w:rPr>
+          <w:rFonts w:hint="eastAsia"/>
+          <w:lang w:val="en-US" w:eastAsia="zh-CN"/>
+        </w:rPr>
+        <w:t>状态量协方差矩阵设置如下：</w:t>
+      </w:r>
+    </w:p>
+    <w:p>
+      <w:pPr>
+        <w:numPr>
+          <w:ilvl w:val="0"/>
+          <w:numId w:val="0"/>
+        </w:numPr>
         <w:rPr>
           <w:rFonts w:hint="default"/>
           <w:lang w:val="en-US" w:eastAsia="zh-CN"/>
         </w:rPr>
       </w:pPr>
+      <w:r>
+        <w:drawing>
+          <wp:inline distT="0" distB="0" distL="114300" distR="114300">
+            <wp:extent cx="1895475" cy="942975"/>
+            <wp:effectExtent l="0" t="0" r="9525" b="9525"/>
+            <wp:docPr id="26" name="图片 21"/>
+            <wp:cNvGraphicFramePr>
+              <a:graphicFrameLocks xmlns:a="http://schemas.openxmlformats.org/drawingml/2006/main" noChangeAspect="1"/>
+            </wp:cNvGraphicFramePr>
+            <a:graphic xmlns:a="http://schemas.openxmlformats.org/drawingml/2006/main">
+              <a:graphicData uri="http://schemas.openxmlformats.org/drawingml/2006/picture">
+                <pic:pic xmlns:pic="http://schemas.openxmlformats.org/drawingml/2006/picture">
+                  <pic:nvPicPr>
+                    <pic:cNvPr id="26" name="图片 21"/>
+                    <pic:cNvPicPr>
+                      <a:picLocks noChangeAspect="1"/>
+                    </pic:cNvPicPr>
+                  </pic:nvPicPr>
+                  <pic:blipFill>
+                    <a:blip r:embed="rId21"/>
+                    <a:stretch>
+                      <a:fillRect/>
+                    </a:stretch>
+                  </pic:blipFill>
+                  <pic:spPr>
+                    <a:xfrm>
+                      <a:off x="0" y="0"/>
+                      <a:ext cx="1895475" cy="942975"/>
+                    </a:xfrm>
+                    <a:prstGeom prst="rect">
+                      <a:avLst/>
+                    </a:prstGeom>
+                    <a:noFill/>
+                    <a:ln>
+                      <a:noFill/>
+                    </a:ln>
+                  </pic:spPr>
+                </pic:pic>
+              </a:graphicData>
+            </a:graphic>
+          </wp:inline>
+        </w:drawing>
+      </w:r>
+    </w:p>
+    <w:p>
+      <w:pPr>
+        <w:pStyle w:val="4"/>
+        <w:numPr>
+          <w:ilvl w:val="0"/>
+          <w:numId w:val="0"/>
+        </w:numPr>
+        <w:bidi w:val="0"/>
+        <w:rPr>
+          <w:rFonts w:hint="eastAsia"/>
+          <w:b/>
+          <w:lang w:val="en-US" w:eastAsia="zh-CN"/>
+        </w:rPr>
+      </w:pPr>
+      <w:r>
+        <w:rPr>
+          <w:rFonts w:hint="eastAsia"/>
+          <w:b/>
+          <w:lang w:val="en-US" w:eastAsia="zh-CN"/>
+        </w:rPr>
+        <w:t>1.4验证滤波</w:t>
+      </w:r>
+    </w:p>
+    <w:p>
+      <w:pPr>
+        <w:numPr>
+          <w:ilvl w:val="0"/>
+          <w:numId w:val="0"/>
+        </w:numPr>
+        <w:rPr>
+          <w:rFonts w:hint="eastAsia"/>
+          <w:lang w:val="en-US" w:eastAsia="zh-CN"/>
+        </w:rPr>
+      </w:pPr>
+      <w:r>
+        <w:rPr>
+          <w:rFonts w:hint="eastAsia"/>
+          <w:lang w:val="en-US" w:eastAsia="zh-CN"/>
+        </w:rPr>
+        <w:t>根据以下公式：</w:t>
+      </w:r>
+    </w:p>
+    <w:p>
+      <w:pPr>
+        <w:rPr>
+          <w:rFonts w:hint="default"/>
+          <w:b/>
+          <w:lang w:val="en-US" w:eastAsia="zh-CN"/>
+        </w:rPr>
+      </w:pPr>
+      <w:r>
+        <w:drawing>
+          <wp:inline distT="0" distB="0" distL="114300" distR="114300">
+            <wp:extent cx="4046220" cy="2301240"/>
+            <wp:effectExtent l="0" t="0" r="11430" b="3810"/>
+            <wp:docPr id="27" name="图片 22"/>
+            <wp:cNvGraphicFramePr>
+              <a:graphicFrameLocks xmlns:a="http://schemas.openxmlformats.org/drawingml/2006/main" noChangeAspect="1"/>
+            </wp:cNvGraphicFramePr>
+            <a:graphic xmlns:a="http://schemas.openxmlformats.org/drawingml/2006/main">
+              <a:graphicData uri="http://schemas.openxmlformats.org/drawingml/2006/picture">
+                <pic:pic xmlns:pic="http://schemas.openxmlformats.org/drawingml/2006/picture">
+                  <pic:nvPicPr>
+                    <pic:cNvPr id="27" name="图片 22"/>
+                    <pic:cNvPicPr>
+                      <a:picLocks noChangeAspect="1"/>
+                    </pic:cNvPicPr>
+                  </pic:nvPicPr>
+                  <pic:blipFill>
+                    <a:blip r:embed="rId22"/>
+                    <a:stretch>
+                      <a:fillRect/>
+                    </a:stretch>
+                  </pic:blipFill>
+                  <pic:spPr>
+                    <a:xfrm>
+                      <a:off x="0" y="0"/>
+                      <a:ext cx="4046220" cy="2301240"/>
+                    </a:xfrm>
+                    <a:prstGeom prst="rect">
+                      <a:avLst/>
+                    </a:prstGeom>
+                    <a:noFill/>
+                    <a:ln>
+                      <a:noFill/>
+                    </a:ln>
+                  </pic:spPr>
+                </pic:pic>
+              </a:graphicData>
+            </a:graphic>
+          </wp:inline>
+        </w:drawing>
+      </w:r>
+    </w:p>
+    <w:p>
+      <w:pPr>
+        <w:rPr>
+          <w:rFonts w:hint="eastAsia"/>
+          <w:lang w:val="en-US" w:eastAsia="zh-CN"/>
+        </w:rPr>
+      </w:pPr>
+      <w:r>
+        <w:rPr>
+          <w:rFonts w:hint="eastAsia"/>
+          <w:lang w:val="en-US" w:eastAsia="zh-CN"/>
+        </w:rPr>
+        <w:t>假设观测量噪声r = 0.1, 处理过程噪声</w:t>
+      </w:r>
+      <w:r>
+        <w:rPr>
+          <w:rFonts w:ascii="宋体" w:hAnsi="宋体" w:eastAsia="宋体" w:cs="宋体"/>
+          <w:sz w:val="24"/>
+          <w:szCs w:val="24"/>
+        </w:rPr>
+        <w:t>qf = 0. 0000</w:t>
+      </w:r>
+      <w:r>
+        <w:rPr>
+          <w:rFonts w:hint="eastAsia" w:ascii="宋体" w:hAnsi="宋体" w:eastAsia="宋体" w:cs="宋体"/>
+          <w:sz w:val="24"/>
+          <w:szCs w:val="24"/>
+          <w:lang w:val="en-US" w:eastAsia="zh-CN"/>
+        </w:rPr>
+        <w:t>1，由于不知道初始状态和水位线上升速率，所以初始设置都为0，</w:t>
+      </w:r>
+      <w:r>
+        <w:drawing>
+          <wp:inline distT="0" distB="0" distL="114300" distR="114300">
+            <wp:extent cx="1257300" cy="342900"/>
+            <wp:effectExtent l="0" t="0" r="0" b="0"/>
+            <wp:docPr id="28" name="图片 23"/>
+            <wp:cNvGraphicFramePr>
+              <a:graphicFrameLocks xmlns:a="http://schemas.openxmlformats.org/drawingml/2006/main" noChangeAspect="1"/>
+            </wp:cNvGraphicFramePr>
+            <a:graphic xmlns:a="http://schemas.openxmlformats.org/drawingml/2006/main">
+              <a:graphicData uri="http://schemas.openxmlformats.org/drawingml/2006/picture">
+                <pic:pic xmlns:pic="http://schemas.openxmlformats.org/drawingml/2006/picture">
+                  <pic:nvPicPr>
+                    <pic:cNvPr id="28" name="图片 23"/>
+                    <pic:cNvPicPr>
+                      <a:picLocks noChangeAspect="1"/>
+                    </pic:cNvPicPr>
+                  </pic:nvPicPr>
+                  <pic:blipFill>
+                    <a:blip r:embed="rId23"/>
+                    <a:stretch>
+                      <a:fillRect/>
+                    </a:stretch>
+                  </pic:blipFill>
+                  <pic:spPr>
+                    <a:xfrm>
+                      <a:off x="0" y="0"/>
+                      <a:ext cx="1257300" cy="342900"/>
+                    </a:xfrm>
+                    <a:prstGeom prst="rect">
+                      <a:avLst/>
+                    </a:prstGeom>
+                    <a:noFill/>
+                    <a:ln>
+                      <a:noFill/>
+                    </a:ln>
+                  </pic:spPr>
+                </pic:pic>
+              </a:graphicData>
+            </a:graphic>
+          </wp:inline>
+        </w:drawing>
+      </w:r>
+      <w:r>
+        <w:rPr>
+          <w:rFonts w:hint="eastAsia"/>
+          <w:lang w:eastAsia="zh-CN"/>
+        </w:rPr>
+        <w:t>，</w:t>
+      </w:r>
+      <w:r>
+        <w:rPr>
+          <w:rFonts w:hint="eastAsia"/>
+          <w:lang w:val="en-US" w:eastAsia="zh-CN"/>
+        </w:rPr>
+        <w:t>初始协方差矩阵设置如下：</w:t>
+      </w:r>
+    </w:p>
+    <w:p>
+      <w:r>
+        <w:drawing>
+          <wp:inline distT="0" distB="0" distL="114300" distR="114300">
+            <wp:extent cx="2306955" cy="857885"/>
+            <wp:effectExtent l="0" t="0" r="17145" b="18415"/>
+            <wp:docPr id="29" name="图片 24"/>
+            <wp:cNvGraphicFramePr>
+              <a:graphicFrameLocks xmlns:a="http://schemas.openxmlformats.org/drawingml/2006/main" noChangeAspect="1"/>
+            </wp:cNvGraphicFramePr>
+            <a:graphic xmlns:a="http://schemas.openxmlformats.org/drawingml/2006/main">
+              <a:graphicData uri="http://schemas.openxmlformats.org/drawingml/2006/picture">
+                <pic:pic xmlns:pic="http://schemas.openxmlformats.org/drawingml/2006/picture">
+                  <pic:nvPicPr>
+                    <pic:cNvPr id="29" name="图片 24"/>
+                    <pic:cNvPicPr>
+                      <a:picLocks noChangeAspect="1"/>
+                    </pic:cNvPicPr>
+                  </pic:nvPicPr>
+                  <pic:blipFill>
+                    <a:blip r:embed="rId24"/>
+                    <a:srcRect l="4886" t="11667" r="9772" b="7917"/>
+                    <a:stretch>
+                      <a:fillRect/>
+                    </a:stretch>
+                  </pic:blipFill>
+                  <pic:spPr>
+                    <a:xfrm>
+                      <a:off x="0" y="0"/>
+                      <a:ext cx="2306955" cy="857885"/>
+                    </a:xfrm>
+                    <a:prstGeom prst="rect">
+                      <a:avLst/>
+                    </a:prstGeom>
+                    <a:noFill/>
+                    <a:ln>
+                      <a:noFill/>
+                    </a:ln>
+                  </pic:spPr>
+                </pic:pic>
+              </a:graphicData>
+            </a:graphic>
+          </wp:inline>
+        </w:drawing>
+      </w:r>
+    </w:p>
+    <w:p>
+      <w:pPr>
+        <w:rPr>
+          <w:rFonts w:hint="eastAsia"/>
+          <w:lang w:val="en-US" w:eastAsia="zh-CN"/>
+        </w:rPr>
+      </w:pPr>
+      <w:r>
+        <w:rPr>
+          <w:rFonts w:hint="eastAsia"/>
+          <w:lang w:val="en-US" w:eastAsia="zh-CN"/>
+        </w:rPr>
+        <w:t>接下来在不同条件下测试结果， 首先第一个测试就是水位线速率是0.1每个时间频率，真是的观测量误差噪声是0.3，以下是结果绘图：</w:t>
+      </w:r>
+    </w:p>
+    <w:p>
+      <w:pPr>
+        <w:rPr>
+          <w:rFonts w:hint="default"/>
+          <w:lang w:val="en-US" w:eastAsia="zh-CN"/>
+        </w:rPr>
+      </w:pPr>
+      <w:r>
+        <w:drawing>
+          <wp:inline distT="0" distB="0" distL="114300" distR="114300">
+            <wp:extent cx="3867150" cy="3514725"/>
+            <wp:effectExtent l="0" t="0" r="0" b="9525"/>
+            <wp:docPr id="30" name="图片 25"/>
+            <wp:cNvGraphicFramePr>
+              <a:graphicFrameLocks xmlns:a="http://schemas.openxmlformats.org/drawingml/2006/main" noChangeAspect="1"/>
+            </wp:cNvGraphicFramePr>
+            <a:graphic xmlns:a="http://schemas.openxmlformats.org/drawingml/2006/main">
+              <a:graphicData uri="http://schemas.openxmlformats.org/drawingml/2006/picture">
+                <pic:pic xmlns:pic="http://schemas.openxmlformats.org/drawingml/2006/picture">
+                  <pic:nvPicPr>
+                    <pic:cNvPr id="30" name="图片 25"/>
+                    <pic:cNvPicPr>
+                      <a:picLocks noChangeAspect="1"/>
+                    </pic:cNvPicPr>
+                  </pic:nvPicPr>
+                  <pic:blipFill>
+                    <a:blip r:embed="rId25"/>
+                    <a:stretch>
+                      <a:fillRect/>
+                    </a:stretch>
+                  </pic:blipFill>
+                  <pic:spPr>
+                    <a:xfrm>
+                      <a:off x="0" y="0"/>
+                      <a:ext cx="3867150" cy="3514725"/>
+                    </a:xfrm>
+                    <a:prstGeom prst="rect">
+                      <a:avLst/>
+                    </a:prstGeom>
+                    <a:noFill/>
+                    <a:ln>
+                      <a:noFill/>
+                    </a:ln>
+                  </pic:spPr>
+                </pic:pic>
+              </a:graphicData>
+            </a:graphic>
+          </wp:inline>
+        </w:drawing>
+      </w:r>
+    </w:p>
+    <w:p>
+      <w:pPr>
+        <w:rPr>
+          <w:rFonts w:hint="default"/>
+          <w:lang w:val="en-US" w:eastAsia="zh-CN"/>
+        </w:rPr>
+      </w:pPr>
+    </w:p>
+    <w:p>
+      <w:pPr>
+        <w:pStyle w:val="3"/>
+        <w:numPr>
+          <w:ilvl w:val="0"/>
+          <w:numId w:val="2"/>
+        </w:numPr>
+        <w:bidi w:val="0"/>
+        <w:ind w:left="0" w:leftChars="0" w:firstLine="0" w:firstLineChars="0"/>
+        <w:rPr>
+          <w:rFonts w:hint="eastAsia"/>
+          <w:lang w:val="en-US" w:eastAsia="zh-CN"/>
+        </w:rPr>
+      </w:pPr>
+      <w:r>
+        <w:rPr>
+          <w:rFonts w:hint="eastAsia"/>
+          <w:lang w:val="en-US" w:eastAsia="zh-CN"/>
+        </w:rPr>
+        <w:t>水位线常数且晃动模型</w:t>
+      </w:r>
+    </w:p>
+    <w:p>
+      <w:pPr>
+        <w:rPr>
+          <w:rFonts w:hint="eastAsia"/>
+          <w:lang w:val="en-US" w:eastAsia="zh-CN"/>
+        </w:rPr>
+      </w:pPr>
+      <w:r>
+        <w:rPr>
+          <w:rFonts w:hint="eastAsia"/>
+          <w:lang w:val="en-US" w:eastAsia="zh-CN"/>
+        </w:rPr>
+        <w:t>让我们来测试一个极端的例子，我们假设水位线是一个常量，但是水位线一直晃动，其晃动可以建模如下：L = c sin(2π r ∆t) + l</w:t>
+      </w:r>
+    </w:p>
+    <w:p>
+      <w:pPr>
+        <w:rPr>
+          <w:rFonts w:hint="eastAsia"/>
+          <w:lang w:val="en-US" w:eastAsia="zh-CN"/>
+        </w:rPr>
+      </w:pPr>
+      <w:r>
+        <w:rPr>
+          <w:rFonts w:hint="eastAsia"/>
+          <w:lang w:val="en-US" w:eastAsia="zh-CN"/>
+        </w:rPr>
+        <w:t>c是振幅比例因子，r是循环率，l是平均水位线</w:t>
+      </w:r>
+    </w:p>
+    <w:p>
+      <w:pPr>
+        <w:rPr>
+          <w:rFonts w:hint="eastAsia"/>
+          <w:lang w:val="en-US" w:eastAsia="zh-CN"/>
+        </w:rPr>
+      </w:pPr>
+      <w:r>
+        <w:rPr>
+          <w:rFonts w:hint="eastAsia"/>
+          <w:lang w:val="en-US" w:eastAsia="zh-CN"/>
+        </w:rPr>
+        <w:t>假设c=0.5, r=0.05, l=1,可得到如下结果</w:t>
+      </w:r>
+    </w:p>
+    <w:p>
+      <w:pPr>
+        <w:rPr>
+          <w:rFonts w:hint="eastAsia"/>
+          <w:lang w:val="en-US" w:eastAsia="zh-CN"/>
+        </w:rPr>
+      </w:pPr>
+    </w:p>
+    <w:p>
+      <w:pPr>
+        <w:rPr>
+          <w:rFonts w:hint="eastAsia"/>
+          <w:lang w:val="en-US" w:eastAsia="zh-CN"/>
+        </w:rPr>
+      </w:pPr>
+      <w:r>
+        <w:rPr>
+          <w:rFonts w:hint="eastAsia"/>
+          <w:lang w:val="en-US" w:eastAsia="zh-CN"/>
+        </w:rPr>
+        <w:t>关于卡尔曼滤波需要注意以下两点：</w:t>
+      </w:r>
+    </w:p>
+    <w:p>
+      <w:pPr>
+        <w:numPr>
+          <w:ilvl w:val="0"/>
+          <w:numId w:val="3"/>
+        </w:numPr>
+        <w:rPr>
+          <w:rFonts w:hint="default"/>
+          <w:lang w:val="en-US" w:eastAsia="zh-CN"/>
+        </w:rPr>
+      </w:pPr>
+      <w:r>
+        <w:rPr>
+          <w:rFonts w:hint="eastAsia"/>
+          <w:lang w:val="en-US" w:eastAsia="zh-CN"/>
+        </w:rPr>
+        <w:t>该模型比观测量噪声平滑，但是存在滞后性，这是没有正确建模系统中常见的模型。</w:t>
+      </w:r>
+    </w:p>
+    <w:p>
+      <w:pPr>
+        <w:numPr>
+          <w:ilvl w:val="0"/>
+          <w:numId w:val="3"/>
+        </w:numPr>
+        <w:ind w:left="0" w:leftChars="0" w:firstLine="0" w:firstLineChars="0"/>
+        <w:rPr>
+          <w:rFonts w:hint="default"/>
+          <w:lang w:val="en-US" w:eastAsia="zh-CN"/>
+        </w:rPr>
+      </w:pPr>
+      <w:r>
+        <w:rPr>
+          <w:rFonts w:hint="eastAsia"/>
+          <w:lang w:val="en-US" w:eastAsia="zh-CN"/>
+        </w:rPr>
+        <w:t>滤波的振幅越来越小，因为模型能够随着时间收敛到实际值，甚至是一个常量水平。</w:t>
+      </w:r>
       <w:bookmarkStart w:id="0" w:name="_GoBack"/>
       <w:bookmarkEnd w:id="0"/>
     </w:p>
@@ -2876,6 +3503,18 @@
     </w:lvl>
   </w:abstractNum>
   <w:abstractNum w:abstractNumId="1">
+    <w:nsid w:val="3581811C"/>
+    <w:multiLevelType w:val="singleLevel"/>
+    <w:tmpl w:val="3581811C"/>
+    <w:lvl w:ilvl="0" w:tentative="0">
+      <w:start w:val="1"/>
+      <w:numFmt w:val="decimal"/>
+      <w:suff w:val="space"/>
+      <w:lvlText w:val="%1."/>
+      <w:lvlJc w:val="left"/>
+    </w:lvl>
+  </w:abstractNum>
+  <w:abstractNum w:abstractNumId="2">
     <w:nsid w:val="3FD06126"/>
     <w:multiLevelType w:val="singleLevel"/>
     <w:tmpl w:val="3FD06126"/>
@@ -2891,10 +3530,13 @@
     </w:lvl>
   </w:abstractNum>
   <w:num w:numId="1">
-    <w:abstractNumId w:val="1"/>
+    <w:abstractNumId w:val="2"/>
   </w:num>
   <w:num w:numId="2">
     <w:abstractNumId w:val="0"/>
+  </w:num>
+  <w:num w:numId="3">
+    <w:abstractNumId w:val="1"/>
   </w:num>
 </w:numbering>
 </file>

</xml_diff>